<commit_message>
rename index.html to project1.html
</commit_message>
<xml_diff>
--- a/Project1_ band website.docx
+++ b/Project1_ band website.docx
@@ -266,13 +266,8 @@
         <w:t xml:space="preserve">The site must be for a </w:t>
       </w:r>
       <w:r>
-        <w:t xml:space="preserve">cover band/wedding band </w:t>
+        <w:t>cover band/wedding band etc</w:t>
       </w:r>
-      <w:proofErr w:type="spellStart"/>
-      <w:r>
-        <w:t>etc</w:t>
-      </w:r>
-      <w:proofErr w:type="spellEnd"/>
     </w:p>
     <w:p>
       <w:pPr>
@@ -833,15 +828,7 @@
         <w:t xml:space="preserve"> </w:t>
       </w:r>
       <w:r>
-        <w:t>(</w:t>
-      </w:r>
-      <w:proofErr w:type="spellStart"/>
-      <w:r>
-        <w:t>SiteGround</w:t>
-      </w:r>
-      <w:proofErr w:type="spellEnd"/>
-      <w:r>
-        <w:t xml:space="preserve">) </w:t>
+        <w:t xml:space="preserve">(SiteGround) </w:t>
       </w:r>
       <w:r>
         <w:t>– you do not need both.</w:t>
@@ -1083,23 +1070,7 @@
           <w:sz w:val="28"/>
           <w:szCs w:val="28"/>
         </w:rPr>
-        <w:t>All html/</w:t>
-      </w:r>
-      <w:proofErr w:type="spellStart"/>
-      <w:r>
-        <w:rPr>
-          <w:sz w:val="28"/>
-          <w:szCs w:val="28"/>
-        </w:rPr>
-        <w:t>css</w:t>
-      </w:r>
-      <w:proofErr w:type="spellEnd"/>
-      <w:r>
-        <w:rPr>
-          <w:sz w:val="28"/>
-          <w:szCs w:val="28"/>
-        </w:rPr>
-        <w:t xml:space="preserve"> files (combine into a compressed/zip file)</w:t>
+        <w:t>All html/css files (combine into a compressed/zip file)</w:t>
       </w:r>
     </w:p>
     <w:p>
@@ -1216,6 +1187,13 @@
         </w:rPr>
         <w:t>At least 4 pages</w:t>
       </w:r>
+      <w:r>
+        <w:rPr>
+          <w:sz w:val="28"/>
+          <w:szCs w:val="28"/>
+        </w:rPr>
+        <w:t>: there are 5 pages</w:t>
+      </w:r>
     </w:p>
     <w:p>
       <w:pPr>
@@ -1282,7 +1260,22 @@
           <w:szCs w:val="28"/>
         </w:rPr>
         <w:br/>
-        <w:t>which page? __________________</w:t>
+        <w:t xml:space="preserve">which page? </w:t>
+      </w:r>
+      <w:r>
+        <w:rPr>
+          <w:sz w:val="28"/>
+          <w:szCs w:val="28"/>
+        </w:rPr>
+        <w:t xml:space="preserve"> </w:t>
+      </w:r>
+      <w:r>
+        <w:rPr>
+          <w:sz w:val="28"/>
+          <w:szCs w:val="28"/>
+          <w:u w:val="single"/>
+        </w:rPr>
+        <w:t>book.html</w:t>
       </w:r>
     </w:p>
     <w:p>
@@ -1310,7 +1303,15 @@
           <w:szCs w:val="28"/>
         </w:rPr>
         <w:br/>
-        <w:t>which page? __________________</w:t>
+        <w:t xml:space="preserve">which page? </w:t>
+      </w:r>
+      <w:r>
+        <w:rPr>
+          <w:sz w:val="28"/>
+          <w:szCs w:val="28"/>
+          <w:u w:val="single"/>
+        </w:rPr>
+        <w:t>songs.html</w:t>
       </w:r>
     </w:p>
     <w:p>
@@ -1338,7 +1339,22 @@
           <w:szCs w:val="28"/>
         </w:rPr>
         <w:br/>
-        <w:t>which page? __________________</w:t>
+        <w:t>which page?</w:t>
+      </w:r>
+      <w:r>
+        <w:rPr>
+          <w:sz w:val="28"/>
+          <w:szCs w:val="28"/>
+        </w:rPr>
+        <w:t xml:space="preserve">  </w:t>
+      </w:r>
+      <w:r>
+        <w:rPr>
+          <w:sz w:val="28"/>
+          <w:szCs w:val="28"/>
+          <w:u w:val="single"/>
+        </w:rPr>
+        <w:t>project1.html</w:t>
       </w:r>
     </w:p>
     <w:p>
@@ -1386,7 +1402,22 @@
           <w:szCs w:val="28"/>
         </w:rPr>
         <w:br/>
-        <w:t>which page? __________________</w:t>
+        <w:t xml:space="preserve">which page? </w:t>
+      </w:r>
+      <w:r>
+        <w:rPr>
+          <w:sz w:val="28"/>
+          <w:szCs w:val="28"/>
+        </w:rPr>
+        <w:t xml:space="preserve"> </w:t>
+      </w:r>
+      <w:r>
+        <w:rPr>
+          <w:sz w:val="28"/>
+          <w:szCs w:val="28"/>
+          <w:u w:val="single"/>
+        </w:rPr>
+        <w:t>songs.html</w:t>
       </w:r>
     </w:p>
     <w:p>
@@ -1414,7 +1445,22 @@
           <w:szCs w:val="28"/>
         </w:rPr>
         <w:br/>
-        <w:t>which page and element? __________________</w:t>
+        <w:t xml:space="preserve">which page and element? </w:t>
+      </w:r>
+      <w:r>
+        <w:rPr>
+          <w:sz w:val="28"/>
+          <w:szCs w:val="28"/>
+        </w:rPr>
+        <w:t xml:space="preserve"> </w:t>
+      </w:r>
+      <w:r>
+        <w:rPr>
+          <w:sz w:val="28"/>
+          <w:szCs w:val="28"/>
+          <w:u w:val="single"/>
+        </w:rPr>
+        <w:t>&lt;a&gt; in “desktop nav” of all pages</w:t>
       </w:r>
     </w:p>
     <w:p>
@@ -1462,48 +1508,58 @@
           <w:szCs w:val="28"/>
         </w:rPr>
         <w:br/>
-        <w:t xml:space="preserve">which page for background </w:t>
+        <w:t xml:space="preserve">which page for background img? </w:t>
       </w:r>
-      <w:proofErr w:type="spellStart"/>
+      <w:r>
+        <w:rPr>
+          <w:sz w:val="28"/>
+          <w:szCs w:val="28"/>
+          <w:u w:val="single"/>
+        </w:rPr>
+        <w:t>project1.html</w:t>
+      </w:r>
       <w:r>
         <w:rPr>
           <w:sz w:val="28"/>
           <w:szCs w:val="28"/>
         </w:rPr>
-        <w:t>img</w:t>
+        <w:t xml:space="preserve"> </w:t>
       </w:r>
-      <w:proofErr w:type="spellEnd"/>
+    </w:p>
+    <w:p>
+      <w:pPr>
+        <w:pStyle w:val="ListParagraph"/>
+        <w:rPr>
+          <w:sz w:val="28"/>
+          <w:szCs w:val="28"/>
+        </w:rPr>
+      </w:pPr>
       <w:r>
         <w:rPr>
           <w:sz w:val="28"/>
           <w:szCs w:val="28"/>
         </w:rPr>
-        <w:t>? __________________</w:t>
+        <w:t xml:space="preserve">which page for other image? </w:t>
       </w:r>
-    </w:p>
-    <w:p>
-      <w:pPr>
-        <w:pStyle w:val="ListParagraph"/>
-        <w:rPr>
-          <w:sz w:val="28"/>
-          <w:szCs w:val="28"/>
-        </w:rPr>
-      </w:pPr>
       <w:r>
         <w:rPr>
           <w:sz w:val="28"/>
           <w:szCs w:val="28"/>
         </w:rPr>
-        <w:t>which page for other image? __________________</w:t>
+        <w:t xml:space="preserve"> </w:t>
+      </w:r>
+      <w:r>
+        <w:rPr>
+          <w:sz w:val="28"/>
+          <w:szCs w:val="28"/>
+          <w:u w:val="single"/>
+        </w:rPr>
+        <w:t>shows.html</w:t>
       </w:r>
     </w:p>
     <w:p>
       <w:pPr>
         <w:pStyle w:val="ListParagraph"/>
-        <w:numPr>
-          <w:ilvl w:val="0"/>
-          <w:numId w:val="45"/>
-        </w:numPr>
         <w:rPr>
           <w:sz w:val="28"/>
           <w:szCs w:val="28"/>
@@ -1522,7 +1578,22 @@
           <w:szCs w:val="28"/>
         </w:rPr>
         <w:br/>
-        <w:t>what are they? ______________________</w:t>
+        <w:t xml:space="preserve">what are they? </w:t>
+      </w:r>
+      <w:r>
+        <w:rPr>
+          <w:sz w:val="28"/>
+          <w:szCs w:val="28"/>
+        </w:rPr>
+        <w:t xml:space="preserve"> </w:t>
+      </w:r>
+      <w:r>
+        <w:rPr>
+          <w:sz w:val="28"/>
+          <w:szCs w:val="28"/>
+          <w:u w:val="single"/>
+        </w:rPr>
+        <w:t>header, footer, mobile menu and etc.</w:t>
       </w:r>
     </w:p>
     <w:p>
@@ -1543,6 +1614,13 @@
           <w:szCs w:val="28"/>
         </w:rPr>
         <w:t xml:space="preserve">The site was tested on a phone.  </w:t>
+      </w:r>
+      <w:r>
+        <w:rPr>
+          <w:sz w:val="28"/>
+          <w:szCs w:val="28"/>
+        </w:rPr>
+        <w:t>Yes</w:t>
       </w:r>
     </w:p>
     <w:p>
@@ -1570,7 +1648,15 @@
           <w:szCs w:val="28"/>
         </w:rPr>
         <w:br/>
-        <w:t>Which test did you use?  ______________________</w:t>
+        <w:t xml:space="preserve">Which test did you use?  </w:t>
+      </w:r>
+      <w:r>
+        <w:rPr>
+          <w:sz w:val="28"/>
+          <w:szCs w:val="28"/>
+          <w:u w:val="single"/>
+        </w:rPr>
+        <w:t>I focused on checking the layout of images and text, as well as the mobile navigation with the hamburger menu.</w:t>
       </w:r>
       <w:r>
         <w:rPr>
@@ -1604,6 +1690,55 @@
         </w:rPr>
         <w:br w:type="page"/>
       </w:r>
+      <w:r>
+        <w:rPr>
+          <w:noProof/>
+          <w:sz w:val="28"/>
+          <w:szCs w:val="28"/>
+        </w:rPr>
+        <w:lastRenderedPageBreak/>
+        <w:drawing>
+          <wp:inline distT="0" distB="0" distL="0" distR="0" wp14:anchorId="6B29454C" wp14:editId="243C45F6">
+            <wp:extent cx="4140835" cy="8961120"/>
+            <wp:effectExtent l="0" t="0" r="0" b="5080"/>
+            <wp:docPr id="78317647" name="Picture 1" descr="A screenshot of a phone&#10;&#10;AI-generated content may be incorrect."/>
+            <wp:cNvGraphicFramePr>
+              <a:graphicFrameLocks xmlns:a="http://schemas.openxmlformats.org/drawingml/2006/main" noChangeAspect="1"/>
+            </wp:cNvGraphicFramePr>
+            <a:graphic xmlns:a="http://schemas.openxmlformats.org/drawingml/2006/main">
+              <a:graphicData uri="http://schemas.openxmlformats.org/drawingml/2006/picture">
+                <pic:pic xmlns:pic="http://schemas.openxmlformats.org/drawingml/2006/picture">
+                  <pic:nvPicPr>
+                    <pic:cNvPr id="78317647" name="Picture 1" descr="A screenshot of a phone&#10;&#10;AI-generated content may be incorrect."/>
+                    <pic:cNvPicPr/>
+                  </pic:nvPicPr>
+                  <pic:blipFill>
+                    <a:blip r:embed="rId8" cstate="print">
+                      <a:extLst>
+                        <a:ext uri="{28A0092B-C50C-407E-A947-70E740481C1C}">
+                          <a14:useLocalDpi xmlns:a14="http://schemas.microsoft.com/office/drawing/2010/main" val="0"/>
+                        </a:ext>
+                      </a:extLst>
+                    </a:blip>
+                    <a:stretch>
+                      <a:fillRect/>
+                    </a:stretch>
+                  </pic:blipFill>
+                  <pic:spPr>
+                    <a:xfrm>
+                      <a:off x="0" y="0"/>
+                      <a:ext cx="4140835" cy="8961120"/>
+                    </a:xfrm>
+                    <a:prstGeom prst="rect">
+                      <a:avLst/>
+                    </a:prstGeom>
+                  </pic:spPr>
+                </pic:pic>
+              </a:graphicData>
+            </a:graphic>
+          </wp:inline>
+        </w:drawing>
+      </w:r>
     </w:p>
     <w:p>
       <w:pPr>
@@ -1611,6 +1746,7 @@
         <w:rPr>
           <w:sz w:val="28"/>
           <w:szCs w:val="28"/>
+          <w:u w:val="single"/>
         </w:rPr>
       </w:pPr>
       <w:r>
@@ -1634,15 +1770,24 @@
           <w:szCs w:val="28"/>
         </w:rPr>
         <w:br/>
-        <w:t>___________________________________________________</w:t>
       </w:r>
       <w:r>
         <w:rPr>
           <w:sz w:val="28"/>
           <w:szCs w:val="28"/>
+          <w:u w:val="single"/>
         </w:rPr>
-        <w:br/>
+        <w:t>Yes, there are several other features. For example, I added a hamburger menu with mobile navigation. When the screen width is 600px or less, the desktop navigation switches to a hamburger menu. I also used a CSS grid layout to organize the images on shows.html.</w:t>
       </w:r>
+    </w:p>
+    <w:p>
+      <w:pPr>
+        <w:ind w:left="360"/>
+        <w:rPr>
+          <w:sz w:val="28"/>
+          <w:szCs w:val="28"/>
+        </w:rPr>
+      </w:pPr>
     </w:p>
     <w:p>
       <w:pPr>
@@ -1659,12 +1804,53 @@
         </w:rPr>
         <w:t>What site(s) did you look at for design inspiration?</w:t>
       </w:r>
+    </w:p>
+    <w:p>
+      <w:pPr>
+        <w:ind w:left="360"/>
+        <w:rPr>
+          <w:sz w:val="28"/>
+          <w:szCs w:val="28"/>
+          <w:u w:val="single"/>
+        </w:rPr>
+      </w:pPr>
       <w:r>
         <w:rPr>
           <w:sz w:val="28"/>
           <w:szCs w:val="28"/>
+          <w:u w:val="single"/>
         </w:rPr>
-        <w:br/>
+        <w:t xml:space="preserve">I used </w:t>
+      </w:r>
+      <w:r>
+        <w:rPr>
+          <w:u w:val="single"/>
+        </w:rPr>
+        <w:t xml:space="preserve"> </w:t>
+      </w:r>
+      <w:r>
+        <w:rPr>
+          <w:sz w:val="28"/>
+          <w:szCs w:val="28"/>
+          <w:u w:val="single"/>
+        </w:rPr>
+        <w:t>https://sixfigures.com</w:t>
+      </w:r>
+      <w:r>
+        <w:rPr>
+          <w:sz w:val="28"/>
+          <w:szCs w:val="28"/>
+          <w:u w:val="single"/>
+        </w:rPr>
+        <w:t xml:space="preserve"> as reference</w:t>
+      </w:r>
+      <w:r>
+        <w:rPr>
+          <w:sz w:val="28"/>
+          <w:szCs w:val="28"/>
+          <w:u w:val="single"/>
+        </w:rPr>
+        <w:t xml:space="preserve">. </w:t>
       </w:r>
     </w:p>
     <w:p>
@@ -1673,14 +1859,26 @@
         <w:rPr>
           <w:sz w:val="28"/>
           <w:szCs w:val="28"/>
+          <w:u w:val="single"/>
         </w:rPr>
       </w:pPr>
+      <w:hyperlink r:id="rId9" w:history="1">
+        <w:r>
+          <w:rPr>
+            <w:rStyle w:val="Hyperlink"/>
+            <w:sz w:val="28"/>
+            <w:szCs w:val="28"/>
+          </w:rPr>
+          <w:t>https://patio03907.com</w:t>
+        </w:r>
+      </w:hyperlink>
       <w:r>
         <w:rPr>
           <w:sz w:val="28"/>
           <w:szCs w:val="28"/>
+          <w:u w:val="single"/>
         </w:rPr>
-        <w:t xml:space="preserve">  _________________________________________________</w:t>
+        <w:t xml:space="preserve"> is also very helpful.</w:t>
       </w:r>
     </w:p>
     <w:p>
@@ -1693,10 +1891,11 @@
     </w:p>
     <w:p>
       <w:pPr>
-        <w:ind w:firstLine="360"/>
+        <w:ind w:left="360"/>
         <w:rPr>
-          <w:sz w:val="32"/>
-          <w:szCs w:val="32"/>
+          <w:sz w:val="28"/>
+          <w:szCs w:val="28"/>
+          <w:u w:val="single"/>
         </w:rPr>
       </w:pPr>
       <w:r>
@@ -1717,9 +1916,58 @@
         <w:rPr>
           <w:sz w:val="28"/>
           <w:szCs w:val="28"/>
+          <w:u w:val="single"/>
         </w:rPr>
-        <w:br/>
-        <w:t xml:space="preserve">      _________________________________________________</w:t>
+        <w:t xml:space="preserve">1. </w:t>
+      </w:r>
+      <w:r>
+        <w:rPr>
+          <w:sz w:val="28"/>
+          <w:szCs w:val="28"/>
+          <w:u w:val="single"/>
+        </w:rPr>
+        <w:t>When I tested the site on a phone, I noticed that the hover effect does not work on the hamburger menu. After looking it up, I learned that this happens because phones don’t have a mouse, so hover states aren’t supported. To make the hamburger menu work on mobile devices, I’ll need to use JavaScript</w:t>
+      </w:r>
+      <w:r>
+        <w:rPr>
+          <w:sz w:val="28"/>
+          <w:szCs w:val="28"/>
+          <w:u w:val="single"/>
+        </w:rPr>
+        <w:t>,</w:t>
+      </w:r>
+      <w:r>
+        <w:rPr>
+          <w:sz w:val="28"/>
+          <w:szCs w:val="28"/>
+          <w:u w:val="single"/>
+        </w:rPr>
+        <w:t xml:space="preserve"> but I haven’t learned </w:t>
+      </w:r>
+      <w:r>
+        <w:rPr>
+          <w:sz w:val="28"/>
+          <w:szCs w:val="28"/>
+          <w:u w:val="single"/>
+        </w:rPr>
+        <w:t>how to do it yet.</w:t>
+      </w:r>
+    </w:p>
+    <w:p>
+      <w:pPr>
+        <w:ind w:left="360"/>
+        <w:rPr>
+          <w:sz w:val="32"/>
+          <w:szCs w:val="32"/>
+        </w:rPr>
+      </w:pPr>
+      <w:r>
+        <w:rPr>
+          <w:sz w:val="28"/>
+          <w:szCs w:val="28"/>
+          <w:u w:val="single"/>
+        </w:rPr>
+        <w:t xml:space="preserve">2. Most elements work smoothly by current responsive design. But I think the site can be further improved for mobile devices. </w:t>
       </w:r>
     </w:p>
     <w:p>
@@ -1734,7 +1982,7 @@
     <w:p/>
     <w:p/>
     <w:sectPr>
-      <w:footerReference w:type="default" r:id="rId8"/>
+      <w:footerReference w:type="default" r:id="rId10"/>
       <w:pgSz w:w="12240" w:h="15840" w:code="1"/>
       <w:pgMar w:top="864" w:right="1296" w:bottom="864" w:left="1296" w:header="720" w:footer="864" w:gutter="0"/>
       <w:cols w:space="720"/>

</xml_diff>